<commit_message>
Adicionado novas informaçoes nos dois arquivos
</commit_message>
<xml_diff>
--- a/Atv-19-07.docx
+++ b/Atv-19-07.docx
@@ -4,9 +4,23 @@
   <w:body>
     <w:p>
       <w:r>
-        <w:t>“Aula Git – Arquivo Local”</w:t>
+        <w:t xml:space="preserve">“Aula </w:t>
+      </w:r>
+      <w:proofErr w:type="spellStart"/>
+      <w:r>
+        <w:t>Git</w:t>
+      </w:r>
+      <w:proofErr w:type="spellEnd"/>
+      <w:r>
+        <w:t xml:space="preserve"> – Arquivo Local”</w:t>
       </w:r>
     </w:p>
+    <w:p>
+      <w:r>
+        <w:t>Thomas Novalski</w:t>
+      </w:r>
+    </w:p>
+    <w:p/>
     <w:sectPr>
       <w:pgSz w:w="11906" w:h="16838"/>
       <w:pgMar w:top="1417" w:right="1701" w:bottom="1417" w:left="1701" w:header="708" w:footer="708" w:gutter="0"/>

</xml_diff>